<commit_message>
Finished most of the program's requirement
</commit_message>
<xml_diff>
--- a/design/Laboratorio 7 - Especificación de requerimientos.docx
+++ b/design/Laboratorio 7 - Especificación de requerimientos.docx
@@ -138,7 +138,10 @@
               <w:t xml:space="preserve">Inicia el programa, </w:t>
             </w:r>
             <w:r>
-              <w:t>arrancando una partida tan pronto la aplicación inicie.</w:t>
+              <w:t xml:space="preserve">arrancando una partida tan pronto </w:t>
+            </w:r>
+            <w:r>
+              <w:t>el usuario lo desee.</w:t>
             </w:r>
           </w:p>
         </w:tc>
@@ -567,7 +570,7 @@
               <w:rPr>
                 <w:b w:val="0"/>
               </w:rPr>
-              <w:t>Disminuir la puntuación.</w:t>
+              <w:t>Contar los rebotes</w:t>
             </w:r>
           </w:p>
         </w:tc>
@@ -596,7 +599,7 @@
               <w:cnfStyle w:val="000000100000" w:firstRow="0" w:lastRow="0" w:firstColumn="0" w:lastColumn="0" w:oddVBand="0" w:evenVBand="0" w:oddHBand="1" w:evenHBand="0" w:firstRowFirstColumn="0" w:firstRowLastColumn="0" w:lastRowFirstColumn="0" w:lastRowLastColumn="0"/>
             </w:pPr>
             <w:r>
-              <w:t xml:space="preserve">El juego disminuirá la puntuación del usuario conforme se vayan sumando el número total de rebotes que hagan los </w:t>
+              <w:t xml:space="preserve">El juego llevará la cuenta de los rebotes totales de los </w:t>
             </w:r>
             <w:proofErr w:type="spellStart"/>
             <w:r>
@@ -604,7 +607,7 @@
             </w:r>
             <w:proofErr w:type="spellEnd"/>
             <w:r>
-              <w:t xml:space="preserve"> en la pantalla.</w:t>
+              <w:t>, pues esto permitirá clasificar a los jugadores.</w:t>
             </w:r>
           </w:p>
         </w:tc>
@@ -629,14 +632,6 @@
             <w:pPr>
               <w:cnfStyle w:val="000000000000" w:firstRow="0" w:lastRow="0" w:firstColumn="0" w:lastColumn="0" w:oddVBand="0" w:evenVBand="0" w:oddHBand="0" w:evenHBand="0" w:firstRowFirstColumn="0" w:firstRowLastColumn="0" w:lastRowFirstColumn="0" w:lastRowLastColumn="0"/>
             </w:pPr>
-            <w:r>
-              <w:t xml:space="preserve">Puntaje actual del usuario, numero de rebotes de cada </w:t>
-            </w:r>
-            <w:proofErr w:type="spellStart"/>
-            <w:r>
-              <w:t>Pac-Men</w:t>
-            </w:r>
-            <w:proofErr w:type="spellEnd"/>
           </w:p>
         </w:tc>
       </w:tr>
@@ -664,7 +659,7 @@
               <w:cnfStyle w:val="000000100000" w:firstRow="0" w:lastRow="0" w:firstColumn="0" w:lastColumn="0" w:oddVBand="0" w:evenVBand="0" w:oddHBand="1" w:evenHBand="0" w:firstRowFirstColumn="0" w:firstRowLastColumn="0" w:lastRowFirstColumn="0" w:lastRowLastColumn="0"/>
             </w:pPr>
             <w:r>
-              <w:t>Puntaje modificado del usuario, reduciendo por cada rebote.</w:t>
+              <w:t>Cantidad de rebotes</w:t>
             </w:r>
           </w:p>
         </w:tc>
@@ -811,7 +806,7 @@
               <w:cnfStyle w:val="000000100000" w:firstRow="0" w:lastRow="0" w:firstColumn="0" w:lastColumn="0" w:oddVBand="0" w:evenVBand="0" w:oddHBand="1" w:evenHBand="0" w:firstRowFirstColumn="0" w:firstRowLastColumn="0" w:lastRowFirstColumn="0" w:lastRowLastColumn="0"/>
             </w:pPr>
             <w:r>
-              <w:t>Felicitación al usuario, junto a la puntuación obtenida durante su partida.</w:t>
+              <w:t>Felicitación al usuario, junto al número de rebotes que hubo antes de terminarse el juego.</w:t>
             </w:r>
           </w:p>
         </w:tc>
@@ -899,7 +894,13 @@
               <w:cnfStyle w:val="000000100000" w:firstRow="0" w:lastRow="0" w:firstColumn="0" w:lastColumn="0" w:oddVBand="0" w:evenVBand="0" w:oddHBand="1" w:evenHBand="0" w:firstRowFirstColumn="0" w:firstRowLastColumn="0" w:lastRowFirstColumn="0" w:lastRowLastColumn="0"/>
             </w:pPr>
             <w:r>
-              <w:t xml:space="preserve">El programa permitirá al usuario registrar una nueva puntuación siempre que lo desee; y, de ser así, </w:t>
+              <w:t>El programa permitirá al usuario registrar una nueva puntuación si</w:t>
+            </w:r>
+            <w:r>
+              <w:t xml:space="preserve"> la cantidad de rebotes está entre los 10 mejores</w:t>
+            </w:r>
+            <w:r>
+              <w:t xml:space="preserve">; y, de ser así, </w:t>
             </w:r>
             <w:r>
               <w:t>añadirá un nuevo registro al de las puntuaciones obtenidas, junto al nombre de quien puntuó.</w:t>
@@ -928,7 +929,7 @@
               <w:cnfStyle w:val="000000000000" w:firstRow="0" w:lastRow="0" w:firstColumn="0" w:lastColumn="0" w:oddVBand="0" w:evenVBand="0" w:oddHBand="0" w:evenHBand="0" w:firstRowFirstColumn="0" w:firstRowLastColumn="0" w:lastRowFirstColumn="0" w:lastRowLastColumn="0"/>
             </w:pPr>
             <w:r>
-              <w:t>Verificación para el registro. De aprobarse, también se necesitará el nombre del usuario que haya realizado la puntuación.</w:t>
+              <w:t>Nombre y número de rebotes del jugador</w:t>
             </w:r>
           </w:p>
         </w:tc>
@@ -956,9 +957,6 @@
             <w:pPr>
               <w:cnfStyle w:val="000000100000" w:firstRow="0" w:lastRow="0" w:firstColumn="0" w:lastColumn="0" w:oddVBand="0" w:evenVBand="0" w:oddHBand="1" w:evenHBand="0" w:firstRowFirstColumn="0" w:firstRowLastColumn="0" w:lastRowFirstColumn="0" w:lastRowLastColumn="0"/>
             </w:pPr>
-            <w:r>
-              <w:t>Registro de las puntuaciones, resaltando las tres mejores puntuaciones y la puntuación recién registrada.</w:t>
-            </w:r>
           </w:p>
         </w:tc>
       </w:tr>
@@ -1247,16 +1245,7 @@
           </w:tcPr>
           <w:p>
             <w:r>
-              <w:t>R</w:t>
-            </w:r>
-            <w:r>
-              <w:t>N</w:t>
-            </w:r>
-            <w:r>
-              <w:t>F</w:t>
-            </w:r>
-            <w:r>
-              <w:t>5</w:t>
+              <w:t>RNF5</w:t>
             </w:r>
           </w:p>
         </w:tc>
@@ -1358,6 +1347,137 @@
             <w:pPr>
               <w:cnfStyle w:val="000000100000" w:firstRow="0" w:lastRow="0" w:firstColumn="0" w:lastColumn="0" w:oddVBand="0" w:evenVBand="0" w:oddHBand="1" w:evenHBand="0" w:firstRowFirstColumn="0" w:firstRowLastColumn="0" w:lastRowFirstColumn="0" w:lastRowLastColumn="0"/>
             </w:pPr>
+          </w:p>
+        </w:tc>
+      </w:tr>
+    </w:tbl>
+    <w:p/>
+    <w:tbl>
+      <w:tblPr>
+        <w:tblStyle w:val="Tablanormal1"/>
+        <w:tblW w:w="0" w:type="auto"/>
+        <w:tblLook w:val="04A0" w:firstRow="1" w:lastRow="0" w:firstColumn="1" w:lastColumn="0" w:noHBand="0" w:noVBand="1"/>
+      </w:tblPr>
+      <w:tblGrid>
+        <w:gridCol w:w="1129"/>
+        <w:gridCol w:w="7699"/>
+      </w:tblGrid>
+      <w:tr>
+        <w:trPr>
+          <w:cnfStyle w:val="100000000000" w:firstRow="1" w:lastRow="0" w:firstColumn="0" w:lastColumn="0" w:oddVBand="0" w:evenVBand="0" w:oddHBand="0" w:evenHBand="0" w:firstRowFirstColumn="0" w:firstRowLastColumn="0" w:lastRowFirstColumn="0" w:lastRowLastColumn="0"/>
+        </w:trPr>
+        <w:tc>
+          <w:tcPr>
+            <w:cnfStyle w:val="001000000000" w:firstRow="0" w:lastRow="0" w:firstColumn="1" w:lastColumn="0" w:oddVBand="0" w:evenVBand="0" w:oddHBand="0" w:evenHBand="0" w:firstRowFirstColumn="0" w:firstRowLastColumn="0" w:lastRowFirstColumn="0" w:lastRowLastColumn="0"/>
+            <w:tcW w:w="1129" w:type="dxa"/>
+          </w:tcPr>
+          <w:p>
+            <w:r>
+              <w:t>RF5</w:t>
+            </w:r>
+          </w:p>
+        </w:tc>
+        <w:tc>
+          <w:tcPr>
+            <w:tcW w:w="7699" w:type="dxa"/>
+          </w:tcPr>
+          <w:p>
+            <w:pPr>
+              <w:cnfStyle w:val="100000000000" w:firstRow="1" w:lastRow="0" w:firstColumn="0" w:lastColumn="0" w:oddVBand="0" w:evenVBand="0" w:oddHBand="0" w:evenHBand="0" w:firstRowFirstColumn="0" w:firstRowLastColumn="0" w:lastRowFirstColumn="0" w:lastRowLastColumn="0"/>
+              <w:rPr>
+                <w:b w:val="0"/>
+              </w:rPr>
+            </w:pPr>
+            <w:r>
+              <w:rPr>
+                <w:b w:val="0"/>
+              </w:rPr>
+              <w:t>Mostrar puntajes</w:t>
+            </w:r>
+          </w:p>
+        </w:tc>
+      </w:tr>
+      <w:tr>
+        <w:trPr>
+          <w:cnfStyle w:val="000000100000" w:firstRow="0" w:lastRow="0" w:firstColumn="0" w:lastColumn="0" w:oddVBand="0" w:evenVBand="0" w:oddHBand="1" w:evenHBand="0" w:firstRowFirstColumn="0" w:firstRowLastColumn="0" w:lastRowFirstColumn="0" w:lastRowLastColumn="0"/>
+        </w:trPr>
+        <w:tc>
+          <w:tcPr>
+            <w:cnfStyle w:val="001000000000" w:firstRow="0" w:lastRow="0" w:firstColumn="1" w:lastColumn="0" w:oddVBand="0" w:evenVBand="0" w:oddHBand="0" w:evenHBand="0" w:firstRowFirstColumn="0" w:firstRowLastColumn="0" w:lastRowFirstColumn="0" w:lastRowLastColumn="0"/>
+            <w:tcW w:w="1129" w:type="dxa"/>
+          </w:tcPr>
+          <w:p>
+            <w:r>
+              <w:t>Resumen:</w:t>
+            </w:r>
+          </w:p>
+        </w:tc>
+        <w:tc>
+          <w:tcPr>
+            <w:tcW w:w="7699" w:type="dxa"/>
+          </w:tcPr>
+          <w:p>
+            <w:pPr>
+              <w:cnfStyle w:val="000000100000" w:firstRow="0" w:lastRow="0" w:firstColumn="0" w:lastColumn="0" w:oddVBand="0" w:evenVBand="0" w:oddHBand="1" w:evenHBand="0" w:firstRowFirstColumn="0" w:firstRowLastColumn="0" w:lastRowFirstColumn="0" w:lastRowLastColumn="0"/>
+            </w:pPr>
+            <w:r>
+              <w:t>El programa deberá mostrar los puntajes al usuario, junto al nombre de la persona que alcanzó tal puntuación.</w:t>
+            </w:r>
+          </w:p>
+        </w:tc>
+      </w:tr>
+      <w:tr>
+        <w:tc>
+          <w:tcPr>
+            <w:cnfStyle w:val="001000000000" w:firstRow="0" w:lastRow="0" w:firstColumn="1" w:lastColumn="0" w:oddVBand="0" w:evenVBand="0" w:oddHBand="0" w:evenHBand="0" w:firstRowFirstColumn="0" w:firstRowLastColumn="0" w:lastRowFirstColumn="0" w:lastRowLastColumn="0"/>
+            <w:tcW w:w="1129" w:type="dxa"/>
+          </w:tcPr>
+          <w:p>
+            <w:r>
+              <w:t>Entradas:</w:t>
+            </w:r>
+          </w:p>
+        </w:tc>
+        <w:tc>
+          <w:tcPr>
+            <w:tcW w:w="7699" w:type="dxa"/>
+          </w:tcPr>
+          <w:p>
+            <w:pPr>
+              <w:cnfStyle w:val="000000000000" w:firstRow="0" w:lastRow="0" w:firstColumn="0" w:lastColumn="0" w:oddVBand="0" w:evenVBand="0" w:oddHBand="0" w:evenHBand="0" w:firstRowFirstColumn="0" w:firstRowLastColumn="0" w:lastRowFirstColumn="0" w:lastRowLastColumn="0"/>
+            </w:pPr>
+          </w:p>
+        </w:tc>
+      </w:tr>
+      <w:tr>
+        <w:trPr>
+          <w:cnfStyle w:val="000000100000" w:firstRow="0" w:lastRow="0" w:firstColumn="0" w:lastColumn="0" w:oddVBand="0" w:evenVBand="0" w:oddHBand="1" w:evenHBand="0" w:firstRowFirstColumn="0" w:firstRowLastColumn="0" w:lastRowFirstColumn="0" w:lastRowLastColumn="0"/>
+        </w:trPr>
+        <w:tc>
+          <w:tcPr>
+            <w:cnfStyle w:val="001000000000" w:firstRow="0" w:lastRow="0" w:firstColumn="1" w:lastColumn="0" w:oddVBand="0" w:evenVBand="0" w:oddHBand="0" w:evenHBand="0" w:firstRowFirstColumn="0" w:firstRowLastColumn="0" w:lastRowFirstColumn="0" w:lastRowLastColumn="0"/>
+            <w:tcW w:w="1129" w:type="dxa"/>
+          </w:tcPr>
+          <w:p>
+            <w:r>
+              <w:t>Salidas:</w:t>
+            </w:r>
+          </w:p>
+        </w:tc>
+        <w:tc>
+          <w:tcPr>
+            <w:tcW w:w="7699" w:type="dxa"/>
+          </w:tcPr>
+          <w:p>
+            <w:pPr>
+              <w:cnfStyle w:val="000000100000" w:firstRow="0" w:lastRow="0" w:firstColumn="0" w:lastColumn="0" w:oddVBand="0" w:evenVBand="0" w:oddHBand="1" w:evenHBand="0" w:firstRowFirstColumn="0" w:firstRowLastColumn="0" w:lastRowFirstColumn="0" w:lastRowLastColumn="0"/>
+              <w:rPr>
+                <w:u w:val="single"/>
+              </w:rPr>
+            </w:pPr>
+            <w:r>
+              <w:t>Puntajes totales del juego.</w:t>
+            </w:r>
           </w:p>
         </w:tc>
       </w:tr>

</xml_diff>